<commit_message>
figura no teste de hipótese
</commit_message>
<xml_diff>
--- a/docs/artigo.docx
+++ b/docs/artigo.docx
@@ -998,24 +998,18 @@
           <w:highlight w:val="none"/>
         </w:rPr>
         <w:tab/>
-        <w:t xml:space="preserve">Com base nos histogramas acima, temos uma tendência de normalidade de dados dos preços nos bairros Centro e Sumarezinho e no bairro Jardim nova Aliança Sul, há uma dispersão elevada entre os dados</w:t>
+        <w:t xml:space="preserve">Com base nos histogramas acima, temos uma tendência de normalidade de dados dos preços nos bairros Centro e Sumarezinho e no bairro Jardim nova Aliança Sul, há uma dispersão entre os preços dos apartamentos</w:t>
       </w:r>
       <w:r>
         <w:rPr>
           <w:highlight w:val="none"/>
         </w:rPr>
       </w:r>
-    </w:p>
-    <w:p>
-      <w:pPr>
-        <w:pBdr/>
-        <w:spacing/>
-        <w:ind w:right="0" w:firstLine="0" w:left="0"/>
-        <w:jc w:val="both"/>
+      <w:r>
         <w:rPr>
           <w:highlight w:val="none"/>
         </w:rPr>
-      </w:pPr>
+      </w:r>
       <w:r>
         <w:rPr>
           <w:highlight w:val="none"/>

</xml_diff>